<commit_message>
Added comments and first equations.
</commit_message>
<xml_diff>
--- a/Documents/Equivalency of SEA and MKH approaches.docx
+++ b/Documents/Equivalency of SEA and MKH approaches.docx
@@ -536,21 +536,7 @@
               <w:rFonts w:ascii="Cambria Math" w:eastAsiaTheme="minorEastAsia" w:hAnsi="Cambria Math"/>
               <w:noProof/>
             </w:rPr>
-            <m:t xml:space="preserve">= </m:t>
-          </m:r>
-          <m:r>
-            <w:rPr>
-              <w:rFonts w:ascii="Cambria Math" w:eastAsiaTheme="minorEastAsia" w:hAnsi="Cambria Math"/>
-              <w:noProof/>
-            </w:rPr>
-            <m:t xml:space="preserve">L </m:t>
-          </m:r>
-          <m:r>
-            <w:rPr>
-              <w:rFonts w:ascii="Cambria Math" w:eastAsiaTheme="minorEastAsia" w:hAnsi="Cambria Math"/>
-              <w:noProof/>
-            </w:rPr>
-            <m:t>=</m:t>
+            <m:t>= L =</m:t>
           </m:r>
           <m:nary>
             <m:naryPr>
@@ -838,13 +824,55 @@
         <w:rPr>
           <w:rFonts w:ascii="Cambria" w:hAnsi="Cambria"/>
         </w:rPr>
-        <w:t xml:space="preserve">The photopic luminosity function is the function which forms the basis of th defintion of the </w:t>
+        <w:t xml:space="preserve">The photopic luminosity function is the function which forms the basis of </w:t>
+      </w:r>
+      <w:proofErr w:type="spellStart"/>
+      <w:r>
+        <w:rPr>
+          <w:rFonts w:ascii="Cambria" w:hAnsi="Cambria"/>
+        </w:rPr>
+        <w:t>th</w:t>
+      </w:r>
+      <w:proofErr w:type="spellEnd"/>
+      <w:r>
+        <w:rPr>
+          <w:rFonts w:ascii="Cambria" w:hAnsi="Cambria"/>
+        </w:rPr>
+        <w:t xml:space="preserve"> </w:t>
+      </w:r>
+      <w:proofErr w:type="spellStart"/>
+      <w:r>
+        <w:rPr>
+          <w:rFonts w:ascii="Cambria" w:hAnsi="Cambria"/>
+        </w:rPr>
+        <w:t>defintion</w:t>
+      </w:r>
+      <w:proofErr w:type="spellEnd"/>
+      <w:r>
+        <w:rPr>
+          <w:rFonts w:ascii="Cambria" w:hAnsi="Cambria"/>
+        </w:rPr>
+        <w:t xml:space="preserve"> of the </w:t>
       </w:r>
       <w:r>
         <w:rPr>
           <w:rFonts w:ascii="Cambria" w:hAnsi="Cambria"/>
         </w:rPr>
-        <w:t>SI base unit the Lumen, and is given by applying a constant of 683 lumens per watt.</w:t>
+        <w:t xml:space="preserve">SI base unit the </w:t>
+      </w:r>
+      <w:proofErr w:type="gramStart"/>
+      <w:r>
+        <w:rPr>
+          <w:rFonts w:ascii="Cambria" w:hAnsi="Cambria"/>
+        </w:rPr>
+        <w:t>Lumen, and</w:t>
+      </w:r>
+      <w:proofErr w:type="gramEnd"/>
+      <w:r>
+        <w:rPr>
+          <w:rFonts w:ascii="Cambria" w:hAnsi="Cambria"/>
+        </w:rPr>
+        <w:t xml:space="preserve"> is given by applying a constant of 683 lumens per watt.</w:t>
       </w:r>
     </w:p>
     <w:p>
@@ -963,7 +991,21 @@
         <w:rPr>
           <w:rFonts w:ascii="Cambria" w:hAnsi="Cambria"/>
         </w:rPr>
-        <w:t>The luminous efficacy is a measure of the efficiency of a lamp and is equal to the qoutient of the luminous power and the electricity input to the lamp.</w:t>
+        <w:t xml:space="preserve">The luminous efficacy is a measure of the efficiency of a lamp and is equal to the </w:t>
+      </w:r>
+      <w:proofErr w:type="spellStart"/>
+      <w:r>
+        <w:rPr>
+          <w:rFonts w:ascii="Cambria" w:hAnsi="Cambria"/>
+        </w:rPr>
+        <w:t>qoutient</w:t>
+      </w:r>
+      <w:proofErr w:type="spellEnd"/>
+      <w:r>
+        <w:rPr>
+          <w:rFonts w:ascii="Cambria" w:hAnsi="Cambria"/>
+        </w:rPr>
+        <w:t xml:space="preserve"> of the luminous power and the electricity input to the lamp.</w:t>
       </w:r>
     </w:p>
     <w:p>
@@ -1545,14 +1587,7 @@
               <w:rFonts w:ascii="Cambria Math" w:eastAsiaTheme="minorEastAsia" w:hAnsi="Cambria Math"/>
               <w:noProof/>
             </w:rPr>
-            <m:t xml:space="preserve"> is spectral power </m:t>
-          </m:r>
-          <m:r>
-            <w:rPr>
-              <w:rFonts w:ascii="Cambria Math" w:eastAsiaTheme="minorEastAsia" w:hAnsi="Cambria Math"/>
-              <w:noProof/>
-            </w:rPr>
-            <m:t xml:space="preserve">distribution, radiant power </m:t>
+            <m:t xml:space="preserve"> is spectral power distribution, radiant power </m:t>
           </m:r>
           <m:d>
             <m:dPr>
@@ -1579,21 +1614,7 @@
               <w:rFonts w:ascii="Cambria Math" w:eastAsiaTheme="minorEastAsia" w:hAnsi="Cambria Math"/>
               <w:noProof/>
             </w:rPr>
-            <m:t xml:space="preserve"> per unit wavelength (</m:t>
-          </m:r>
-          <m:r>
-            <w:rPr>
-              <w:rFonts w:ascii="Cambria Math" w:eastAsiaTheme="minorEastAsia" w:hAnsi="Cambria Math"/>
-              <w:noProof/>
-            </w:rPr>
-            <m:t>nm</m:t>
-          </m:r>
-          <m:r>
-            <w:rPr>
-              <w:rFonts w:ascii="Cambria Math" w:eastAsiaTheme="minorEastAsia" w:hAnsi="Cambria Math"/>
-              <w:noProof/>
-            </w:rPr>
-            <m:t>)</m:t>
+            <m:t xml:space="preserve"> per unit wavelength (nm)</m:t>
           </m:r>
         </m:oMath>
       </m:oMathPara>
@@ -1691,14 +1712,7 @@
             <w:rFonts w:ascii="Cambria Math" w:eastAsiaTheme="minorEastAsia" w:hAnsi="Cambria Math"/>
             <w:noProof/>
           </w:rPr>
-          <m:t xml:space="preserve"> is the electricity consumption of the device</m:t>
-        </m:r>
-        <m:r>
-          <w:rPr>
-            <w:rFonts w:ascii="Cambria Math" w:eastAsiaTheme="minorEastAsia" w:hAnsi="Cambria Math"/>
-            <w:noProof/>
-          </w:rPr>
-          <m:t xml:space="preserve"> (w)</m:t>
+          <m:t xml:space="preserve"> is the electricity consumption of the device (w)</m:t>
         </m:r>
       </m:oMath>
       <w:r>
@@ -1751,14 +1765,7 @@
             <w:rFonts w:ascii="Cambria Math" w:eastAsiaTheme="minorEastAsia" w:hAnsi="Cambria Math"/>
             <w:noProof/>
           </w:rPr>
-          <m:t>is  the</m:t>
-        </m:r>
-        <m:r>
-          <w:rPr>
-            <w:rFonts w:ascii="Cambria Math" w:eastAsiaTheme="minorEastAsia" w:hAnsi="Cambria Math"/>
-            <w:noProof/>
-          </w:rPr>
-          <m:t xml:space="preserve"> 'light energ</m:t>
+          <m:t>is  the 'light energ</m:t>
         </m:r>
         <m:sSup>
           <m:sSupPr>
@@ -1927,14 +1934,7 @@
               <w:rFonts w:ascii="Cambria Math" w:eastAsiaTheme="minorEastAsia" w:hAnsi="Cambria Math"/>
               <w:noProof/>
             </w:rPr>
-            <m:t>radiant power (w)</m:t>
-          </m:r>
-          <m:r>
-            <w:rPr>
-              <w:rFonts w:ascii="Cambria Math" w:eastAsiaTheme="minorEastAsia" w:hAnsi="Cambria Math"/>
-              <w:noProof/>
-            </w:rPr>
-            <m:t xml:space="preserve"> </m:t>
+            <m:t xml:space="preserve">radiant power (w) </m:t>
           </m:r>
         </m:oMath>
       </m:oMathPara>
@@ -1959,14 +1959,7 @@
               <w:rFonts w:ascii="Cambria Math" w:hAnsi="Cambria Math"/>
               <w:noProof/>
             </w:rPr>
-            <m:t>φ</m:t>
-          </m:r>
-          <m:r>
-            <w:rPr>
-              <w:rFonts w:ascii="Cambria Math" w:hAnsi="Cambria Math"/>
-              <w:noProof/>
-            </w:rPr>
-            <m:t xml:space="preserve"> is the energy:exergy factor</m:t>
+            <m:t>φ is the energy:exergy factor</m:t>
           </m:r>
         </m:oMath>
       </m:oMathPara>
@@ -2024,19 +2017,7 @@
         <w:rPr>
           <w:rFonts w:ascii="Cambria" w:hAnsi="Cambria"/>
         </w:rPr>
-        <w:t xml:space="preserve">The luminous (or second law) efficiency </w:t>
-      </w:r>
-      <w:r>
-        <w:rPr>
-          <w:rFonts w:ascii="Cambria" w:hAnsi="Cambria"/>
-        </w:rPr>
-        <w:t xml:space="preserve">has previously been calculated in SEA </w:t>
-      </w:r>
-      <w:r>
-        <w:rPr>
-          <w:rFonts w:ascii="Cambria" w:hAnsi="Cambria"/>
-        </w:rPr>
-        <w:t>by taking the quotient of the theoretical minimum quantity of energy necessary to emit 1 lumen, and the actual energy used to produce 1 lumen by the device, values which are produced by taking the inverse of luminous efficacy values. This is equivalent to the quotient of the luminous efficacy of the device being assessed, and the maximum luminous efficacy</w:t>
+        <w:t>The luminous (or second law) efficiency has previously been calculated in SEA by taking the quotient of the theoretical minimum quantity of energy necessary to emit 1 lumen, and the actual energy used to produce 1 lumen by the device, values which are produced by taking the inverse of luminous efficacy values. This is equivalent to the quotient of the luminous efficacy of the device being assessed, and the maximum luminous efficacy</w:t>
       </w:r>
       <w:r>
         <w:rPr>
@@ -2418,14 +2399,7 @@
               <w:rFonts w:ascii="Cambria Math" w:eastAsia="Calibri" w:hAnsi="Cambria Math" w:cs="Times New Roman"/>
               <w:color w:val="000000" w:themeColor="text1"/>
             </w:rPr>
-            <m:t>Where</m:t>
-          </m:r>
-          <m:r>
-            <w:rPr>
-              <w:rFonts w:ascii="Cambria Math" w:eastAsia="Calibri" w:hAnsi="Cambria Math" w:cs="Times New Roman"/>
-              <w:color w:val="000000" w:themeColor="text1"/>
-            </w:rPr>
-            <m:t>:</m:t>
+            <m:t>Where:</m:t>
           </m:r>
         </m:oMath>
       </m:oMathPara>
@@ -2613,6 +2587,8 @@
           </m:sSub>
         </m:oMath>
       </m:oMathPara>
+      <w:bookmarkStart w:id="0" w:name="_GoBack"/>
+      <w:bookmarkEnd w:id="0"/>
     </w:p>
     <w:p>
       <w:pPr>
@@ -2739,14 +2715,7 @@
               <w:rFonts w:ascii="Cambria Math" w:eastAsiaTheme="minorEastAsia" w:hAnsi="Cambria Math"/>
               <w:noProof/>
             </w:rPr>
-            <m:t>=</m:t>
-          </m:r>
-          <m:r>
-            <w:rPr>
-              <w:rFonts w:ascii="Cambria Math" w:eastAsiaTheme="minorEastAsia" w:hAnsi="Cambria Math"/>
-              <w:noProof/>
-            </w:rPr>
-            <m:t xml:space="preserve"> </m:t>
+            <m:t xml:space="preserve">= </m:t>
           </m:r>
           <m:f>
             <m:fPr>
@@ -2768,13 +2737,35 @@
               </m:r>
             </m:num>
             <m:den>
-              <m:r>
-                <w:rPr>
-                  <w:rFonts w:ascii="Cambria Math" w:eastAsiaTheme="minorEastAsia" w:hAnsi="Cambria Math"/>
-                  <w:noProof/>
-                </w:rPr>
-                <m:t>683</m:t>
-              </m:r>
+              <m:f>
+                <m:fPr>
+                  <m:ctrlPr>
+                    <w:rPr>
+                      <w:rFonts w:ascii="Cambria Math" w:eastAsiaTheme="minorEastAsia" w:hAnsi="Cambria Math"/>
+                      <w:i/>
+                      <w:noProof/>
+                    </w:rPr>
+                  </m:ctrlPr>
+                </m:fPr>
+                <m:num>
+                  <m:r>
+                    <w:rPr>
+                      <w:rFonts w:ascii="Cambria Math" w:eastAsiaTheme="minorEastAsia" w:hAnsi="Cambria Math"/>
+                      <w:noProof/>
+                    </w:rPr>
+                    <m:t>683</m:t>
+                  </m:r>
+                </m:num>
+                <m:den>
+                  <m:r>
+                    <w:rPr>
+                      <w:rFonts w:ascii="Cambria Math" w:eastAsiaTheme="minorEastAsia" w:hAnsi="Cambria Math"/>
+                      <w:noProof/>
+                    </w:rPr>
+                    <m:t>1</m:t>
+                  </m:r>
+                </m:den>
+              </m:f>
             </m:den>
           </m:f>
           <m:r>
@@ -3349,8 +3340,6 @@
           <w:rFonts w:ascii="Cambria" w:hAnsi="Cambria"/>
         </w:rPr>
       </w:pPr>
-      <w:bookmarkStart w:id="0" w:name="_GoBack"/>
-      <w:bookmarkEnd w:id="0"/>
       <w:r>
         <w:rPr>
           <w:rFonts w:ascii="Cambria" w:hAnsi="Cambria"/>
@@ -3367,7 +3356,23 @@
         <w:rPr>
           <w:rFonts w:ascii="Cambria" w:hAnsi="Cambria"/>
         </w:rPr>
-        <w:t>the energy:exergy factor is known</w:t>
+        <w:t xml:space="preserve">the </w:t>
+      </w:r>
+      <w:proofErr w:type="spellStart"/>
+      <w:proofErr w:type="gramStart"/>
+      <w:r>
+        <w:rPr>
+          <w:rFonts w:ascii="Cambria" w:hAnsi="Cambria"/>
+        </w:rPr>
+        <w:t>energy:exergy</w:t>
+      </w:r>
+      <w:proofErr w:type="spellEnd"/>
+      <w:proofErr w:type="gramEnd"/>
+      <w:r>
+        <w:rPr>
+          <w:rFonts w:ascii="Cambria" w:hAnsi="Cambria"/>
+        </w:rPr>
+        <w:t xml:space="preserve"> factor is known</w:t>
       </w:r>
       <w:r>
         <w:rPr>
@@ -3391,7 +3396,21 @@
         <w:rPr>
           <w:rFonts w:ascii="Cambria" w:hAnsi="Cambria"/>
         </w:rPr>
-        <w:t>the light emitted by the lamp. To calculate the useful portion of a lamps light according to different criteria different weighting functions must be used. This calculation can be generalised in the following equation:</w:t>
+        <w:t xml:space="preserve">the light emitted by the lamp. To calculate the useful portion of a </w:t>
+      </w:r>
+      <w:proofErr w:type="gramStart"/>
+      <w:r>
+        <w:rPr>
+          <w:rFonts w:ascii="Cambria" w:hAnsi="Cambria"/>
+        </w:rPr>
+        <w:t>lamps</w:t>
+      </w:r>
+      <w:proofErr w:type="gramEnd"/>
+      <w:r>
+        <w:rPr>
+          <w:rFonts w:ascii="Cambria" w:hAnsi="Cambria"/>
+        </w:rPr>
+        <w:t xml:space="preserve"> light according to different criteria different weighting functions must be used. This calculation can be generalised in the following equation:</w:t>
       </w:r>
     </w:p>
     <w:p>
@@ -3579,14 +3598,7 @@
               <w:rFonts w:ascii="Cambria Math" w:eastAsiaTheme="minorEastAsia" w:hAnsi="Cambria Math"/>
               <w:noProof/>
             </w:rPr>
-            <m:t>Where</m:t>
-          </m:r>
-          <m:r>
-            <w:rPr>
-              <w:rFonts w:ascii="Cambria Math" w:eastAsiaTheme="minorEastAsia" w:hAnsi="Cambria Math"/>
-              <w:noProof/>
-            </w:rPr>
-            <m:t>:</m:t>
+            <m:t>Where:</m:t>
           </m:r>
         </m:oMath>
       </m:oMathPara>
@@ -3715,14 +3727,7 @@
               <w:rFonts w:ascii="Cambria Math" w:eastAsiaTheme="minorEastAsia" w:hAnsi="Cambria Math"/>
               <w:noProof/>
             </w:rPr>
-            <m:t xml:space="preserve"> is </m:t>
-          </m:r>
-          <m:r>
-            <w:rPr>
-              <w:rFonts w:ascii="Cambria Math" w:eastAsiaTheme="minorEastAsia" w:hAnsi="Cambria Math"/>
-              <w:noProof/>
-            </w:rPr>
-            <m:t>any weighting function</m:t>
+            <m:t xml:space="preserve"> is any weighting function</m:t>
           </m:r>
         </m:oMath>
       </m:oMathPara>

</xml_diff>